<commit_message>
update resultados com novo dataset
</commit_message>
<xml_diff>
--- a/PRI-G10A.docx
+++ b/PRI-G10A.docx
@@ -631,10 +631,7 @@
         <w:t xml:space="preserve"> the </w:t>
       </w:r>
       <w:r>
-        <w:t>SemEval-2010</w:t>
-      </w:r>
-      <w:r>
-        <w:t xml:space="preserve"> </w:t>
+        <w:t xml:space="preserve">SemEval-2010 </w:t>
       </w:r>
       <w:r>
         <w:t>dataset is used</w:t>
@@ -1350,15 +1347,7 @@
         <w:rPr>
           <w:lang w:eastAsia="it-IT"/>
         </w:rPr>
-        <w:t>results, from this operation, are sorted and only the</w:t>
-      </w:r>
-      <w:bookmarkStart w:id="0" w:name="_GoBack"/>
-      <w:bookmarkEnd w:id="0"/>
-      <w:r>
-        <w:rPr>
-          <w:lang w:eastAsia="it-IT"/>
-        </w:rPr>
-        <w:t xml:space="preserve"> 5 most important results, thus candidates, are returned.</w:t>
+        <w:t>results, from this operation, are sorted and only the 5 most important results, thus candidates, are returned.</w:t>
       </w:r>
     </w:p>
     <w:p>
@@ -1457,13 +1446,7 @@
         <w:rPr>
           <w14:ligatures w14:val="standard"/>
         </w:rPr>
-        <w:t>Evaluating the simple approach</w:t>
-      </w:r>
-      <w:r>
-        <w:rPr>
-          <w14:ligatures w14:val="standard"/>
-        </w:rPr>
-        <w:t xml:space="preserve"> </w:t>
+        <w:t xml:space="preserve">Evaluating the simple approach </w:t>
       </w:r>
     </w:p>
     <w:p>
@@ -1584,13 +1567,7 @@
         <w:t xml:space="preserve"> </w:t>
       </w:r>
       <w:r>
-        <w:t>function, that calculates the</w:t>
-      </w:r>
-      <w:r>
-        <w:t xml:space="preserve"> f1-</w:t>
-      </w:r>
-      <w:r>
-        <w:t>measure and the precision and recall measures</w:t>
+        <w:t>function, that calculates the f1-measure and the precision and recall measures</w:t>
       </w:r>
       <w:r>
         <w:t xml:space="preserve">, followed by the calculation of the mean average precision </w:t>
@@ -1997,6 +1974,12 @@
               </w:rPr>
               <w:t>Word</w:t>
             </w:r>
+            <w:r>
+              <w:rPr>
+                <w:lang w:eastAsia="it-IT"/>
+              </w:rPr>
+              <w:t xml:space="preserve"> </w:t>
+            </w:r>
           </w:p>
           <w:p>
             <w:pPr>
@@ -2011,31 +1994,7 @@
               <w:rPr>
                 <w:lang w:eastAsia="it-IT"/>
               </w:rPr>
-              <w:t>(</w:t>
-            </w:r>
-            <w:r>
-              <w:rPr>
-                <w:b/>
-                <w:bCs/>
-                <w:i/>
-                <w:iCs/>
-                <w:lang w:eastAsia="it-IT"/>
-              </w:rPr>
-              <w:t>max_df</w:t>
-            </w:r>
-            <w:r>
-              <w:rPr>
-                <w:i/>
-                <w:iCs/>
-                <w:lang w:eastAsia="it-IT"/>
-              </w:rPr>
-              <w:t xml:space="preserve"> = 15</w:t>
-            </w:r>
-            <w:r>
-              <w:rPr>
-                <w:lang w:eastAsia="it-IT"/>
-              </w:rPr>
-              <w:t>)</w:t>
+              <w:t>(max_df  = 3)</w:t>
             </w:r>
           </w:p>
         </w:tc>
@@ -2058,6 +2017,12 @@
               </w:rPr>
               <w:t>Lemma</w:t>
             </w:r>
+            <w:r>
+              <w:rPr>
+                <w:lang w:eastAsia="it-IT"/>
+              </w:rPr>
+              <w:t xml:space="preserve"> </w:t>
+            </w:r>
           </w:p>
           <w:p>
             <w:pPr>
@@ -2072,34 +2037,10 @@
               <w:rPr>
                 <w:lang w:eastAsia="it-IT"/>
               </w:rPr>
-              <w:t>(</w:t>
+              <w:t>(max_df  =  2</w:t>
             </w:r>
-            <w:r>
-              <w:rPr>
-                <w:b/>
-                <w:bCs/>
-                <w:i/>
-                <w:iCs/>
-                <w:lang w:eastAsia="it-IT"/>
-              </w:rPr>
-              <w:t>max_df</w:t>
-            </w:r>
-            <w:r>
-              <w:rPr>
-                <w:i/>
-                <w:iCs/>
-                <w:lang w:eastAsia="it-IT"/>
-              </w:rPr>
-              <w:t xml:space="preserve"> </w:t>
-            </w:r>
-            <w:r>
-              <w:rPr>
-                <w:i/>
-                <w:iCs/>
-                <w:lang w:eastAsia="it-IT"/>
-              </w:rPr>
-              <w:t>= 10</w:t>
-            </w:r>
+            <w:bookmarkStart w:id="0" w:name="_GoBack"/>
+            <w:bookmarkEnd w:id="0"/>
             <w:r>
               <w:rPr>
                 <w:lang w:eastAsia="it-IT"/>
@@ -2127,6 +2068,12 @@
               </w:rPr>
               <w:t>Stem</w:t>
             </w:r>
+            <w:r>
+              <w:rPr>
+                <w:lang w:eastAsia="it-IT"/>
+              </w:rPr>
+              <w:t xml:space="preserve"> </w:t>
+            </w:r>
           </w:p>
           <w:p>
             <w:pPr>
@@ -2141,31 +2088,7 @@
               <w:rPr>
                 <w:lang w:eastAsia="it-IT"/>
               </w:rPr>
-              <w:t>(</w:t>
-            </w:r>
-            <w:r>
-              <w:rPr>
-                <w:b/>
-                <w:bCs/>
-                <w:i/>
-                <w:iCs/>
-                <w:lang w:eastAsia="it-IT"/>
-              </w:rPr>
-              <w:t>max_df</w:t>
-            </w:r>
-            <w:r>
-              <w:rPr>
-                <w:i/>
-                <w:iCs/>
-                <w:lang w:eastAsia="it-IT"/>
-              </w:rPr>
-              <w:t xml:space="preserve"> = 10</w:t>
-            </w:r>
-            <w:r>
-              <w:rPr>
-                <w:lang w:eastAsia="it-IT"/>
-              </w:rPr>
-              <w:t>)</w:t>
+              <w:t>(max_df  = 9 )</w:t>
             </w:r>
           </w:p>
         </w:tc>
@@ -2208,7 +2131,13 @@
               <w:rPr>
                 <w:lang w:eastAsia="it-IT"/>
               </w:rPr>
-              <w:t>0.221</w:t>
+              <w:t>0.12</w:t>
+            </w:r>
+            <w:r>
+              <w:rPr>
+                <w:lang w:eastAsia="it-IT"/>
+              </w:rPr>
+              <w:t>2</w:t>
             </w:r>
           </w:p>
         </w:tc>
@@ -2228,7 +2157,13 @@
               <w:rPr>
                 <w:lang w:eastAsia="it-IT"/>
               </w:rPr>
-              <w:t>0.317</w:t>
+              <w:t>0.11</w:t>
+            </w:r>
+            <w:r>
+              <w:rPr>
+                <w:lang w:eastAsia="it-IT"/>
+              </w:rPr>
+              <w:t>2</w:t>
             </w:r>
           </w:p>
         </w:tc>
@@ -2248,7 +2183,13 @@
               <w:rPr>
                 <w:lang w:eastAsia="it-IT"/>
               </w:rPr>
-              <w:t>0.368</w:t>
+              <w:t>0.16</w:t>
+            </w:r>
+            <w:r>
+              <w:rPr>
+                <w:lang w:eastAsia="it-IT"/>
+              </w:rPr>
+              <w:t>7</w:t>
             </w:r>
           </w:p>
         </w:tc>
@@ -2291,13 +2232,13 @@
               <w:rPr>
                 <w:lang w:eastAsia="it-IT"/>
               </w:rPr>
-              <w:t>0.10</w:t>
+              <w:t>0.05</w:t>
             </w:r>
             <w:r>
               <w:rPr>
                 <w:lang w:eastAsia="it-IT"/>
               </w:rPr>
-              <w:t>6</w:t>
+              <w:t>4</w:t>
             </w:r>
           </w:p>
         </w:tc>
@@ -2317,7 +2258,13 @@
               <w:rPr>
                 <w:lang w:eastAsia="it-IT"/>
               </w:rPr>
-              <w:t>0.154</w:t>
+              <w:t>0.03</w:t>
+            </w:r>
+            <w:r>
+              <w:rPr>
+                <w:lang w:eastAsia="it-IT"/>
+              </w:rPr>
+              <w:t>6</w:t>
             </w:r>
           </w:p>
         </w:tc>
@@ -2337,7 +2284,13 @@
               <w:rPr>
                 <w:lang w:eastAsia="it-IT"/>
               </w:rPr>
-              <w:t>0.180</w:t>
+              <w:t>0.0</w:t>
+            </w:r>
+            <w:r>
+              <w:rPr>
+                <w:lang w:eastAsia="it-IT"/>
+              </w:rPr>
+              <w:t>60</w:t>
             </w:r>
           </w:p>
         </w:tc>
@@ -2438,7 +2391,23 @@
                                 <w:iCs/>
                                 <w:lang w:val="en-GB"/>
                               </w:rPr>
-                              <w:t xml:space="preserve">the best </w:t>
+                              <w:t>the</w:t>
+                            </w:r>
+                            <w:r>
+                              <w:rPr>
+                                <w:i/>
+                                <w:iCs/>
+                                <w:lang w:val="en-GB"/>
+                              </w:rPr>
+                              <w:t xml:space="preserve"> best</w:t>
+                            </w:r>
+                            <w:r>
+                              <w:rPr>
+                                <w:i/>
+                                <w:iCs/>
+                                <w:lang w:val="en-GB"/>
+                              </w:rPr>
+                              <w:t xml:space="preserve"> </w:t>
                             </w:r>
                             <w:r>
                               <w:rPr>
@@ -2454,7 +2423,15 @@
                                 <w:iCs/>
                                 <w:lang w:val="en-GB"/>
                               </w:rPr>
-                              <w:t xml:space="preserve"> of each</w:t>
+                              <w:t xml:space="preserve">  </w:t>
+                            </w:r>
+                            <w:r>
+                              <w:rPr>
+                                <w:i/>
+                                <w:iCs/>
+                                <w:lang w:val="en-GB"/>
+                              </w:rPr>
+                              <w:t>of each</w:t>
                             </w:r>
                             <w:r>
                               <w:rPr>
@@ -2521,7 +2498,23 @@
                           <w:iCs/>
                           <w:lang w:val="en-GB"/>
                         </w:rPr>
-                        <w:t xml:space="preserve">the best </w:t>
+                        <w:t>the</w:t>
+                      </w:r>
+                      <w:r>
+                        <w:rPr>
+                          <w:i/>
+                          <w:iCs/>
+                          <w:lang w:val="en-GB"/>
+                        </w:rPr>
+                        <w:t xml:space="preserve"> best</w:t>
+                      </w:r>
+                      <w:r>
+                        <w:rPr>
+                          <w:i/>
+                          <w:iCs/>
+                          <w:lang w:val="en-GB"/>
+                        </w:rPr>
+                        <w:t xml:space="preserve"> </w:t>
                       </w:r>
                       <w:r>
                         <w:rPr>
@@ -2537,7 +2530,15 @@
                           <w:iCs/>
                           <w:lang w:val="en-GB"/>
                         </w:rPr>
-                        <w:t xml:space="preserve"> of each</w:t>
+                        <w:t xml:space="preserve">  </w:t>
+                      </w:r>
+                      <w:r>
+                        <w:rPr>
+                          <w:i/>
+                          <w:iCs/>
+                          <w:lang w:val="en-GB"/>
+                        </w:rPr>
+                        <w:t>of each</w:t>
                       </w:r>
                       <w:r>
                         <w:rPr>
@@ -2946,10 +2947,10 @@
             <v:path o:extrusionok="f" gradientshapeok="t" o:connecttype="rect"/>
             <o:lock v:ext="edit" aspectratio="t"/>
           </v:shapetype>
-          <v:shape id="_x0000_i1195" type="#_x0000_t75" style="width:124.95pt;height:35pt" o:ole="">
+          <v:shape id="_x0000_i1025" type="#_x0000_t75" style="width:124.95pt;height:35pt" o:ole="">
             <v:imagedata r:id="rId14" o:title=""/>
           </v:shape>
-          <o:OLEObject Type="Embed" ProgID="Equation.DSMT4" ShapeID="_x0000_i1195" DrawAspect="Content" ObjectID="_1634037076" r:id="rId15"/>
+          <o:OLEObject Type="Embed" ProgID="Equation.DSMT4" ShapeID="_x0000_i1025" DrawAspect="Content" ObjectID="_1634118318" r:id="rId15"/>
         </w:object>
       </w:r>
       <w:r>
@@ -3117,10 +3118,10 @@
           <w14:ligatures w14:val="standard"/>
         </w:rPr>
         <w:object w:dxaOrig="2540" w:dyaOrig="700">
-          <v:shape id="_x0000_i1196" type="#_x0000_t75" style="width:124.95pt;height:35pt" o:ole="">
+          <v:shape id="_x0000_i1026" type="#_x0000_t75" style="width:124.95pt;height:35pt" o:ole="">
             <v:imagedata r:id="rId14" o:title=""/>
           </v:shape>
-          <o:OLEObject Type="Embed" ProgID="Equation.DSMT4" ShapeID="_x0000_i1196" DrawAspect="Content" ObjectID="_1634037077" r:id="rId16"/>
+          <o:OLEObject Type="Embed" ProgID="Equation.DSMT4" ShapeID="_x0000_i1026" DrawAspect="Content" ObjectID="_1634118319" r:id="rId16"/>
         </w:object>
       </w:r>
     </w:p>
@@ -4597,21 +4598,7 @@
         <w:rPr>
           <w14:ligatures w14:val="standard"/>
         </w:rPr>
-        <w:t xml:space="preserve">How was implemented (justify decision taken best </w:t>
-      </w:r>
-      <w:proofErr w:type="gramStart"/>
-      <w:r>
-        <w:rPr>
-          <w14:ligatures w14:val="standard"/>
-        </w:rPr>
-        <w:t>parameters,…</w:t>
-      </w:r>
-      <w:proofErr w:type="gramEnd"/>
-      <w:r>
-        <w:rPr>
-          <w14:ligatures w14:val="standard"/>
-        </w:rPr>
-        <w:t>)</w:t>
+        <w:t>How was implemented (justify decision taken best parameters,…)</w:t>
       </w:r>
     </w:p>
     <w:p>
@@ -4630,21 +4617,7 @@
         <w:rPr>
           <w14:ligatures w14:val="standard"/>
         </w:rPr>
-        <w:t xml:space="preserve">Results (examples of success and unsuccess (why it </w:t>
-      </w:r>
-      <w:proofErr w:type="gramStart"/>
-      <w:r>
-        <w:rPr>
-          <w14:ligatures w14:val="standard"/>
-        </w:rPr>
-        <w:t>happen</w:t>
-      </w:r>
-      <w:proofErr w:type="gramEnd"/>
-      <w:r>
-        <w:rPr>
-          <w14:ligatures w14:val="standard"/>
-        </w:rPr>
-        <w:t>)) [graphics//confusion matrix…]</w:t>
+        <w:t>Results (examples of success and unsuccess (why it happen)) [graphics//confusion matrix…]</w:t>
       </w:r>
     </w:p>
     <w:p>
@@ -5309,16 +5282,7 @@
           <w:i/>
           <w14:ligatures w14:val="standard"/>
         </w:rPr>
-        <w:t xml:space="preserve">The title of book </w:t>
-      </w:r>
-      <w:proofErr w:type="gramStart"/>
-      <w:r>
-        <w:rPr>
-          <w:rStyle w:val="BookTitle"/>
-          <w:i/>
-          <w14:ligatures w14:val="standard"/>
-        </w:rPr>
-        <w:t>two</w:t>
+        <w:t>The title of book two</w:t>
       </w:r>
       <w:r>
         <w:rPr>
@@ -5337,15 +5301,7 @@
           <w:rStyle w:val="Edition"/>
           <w14:ligatures w14:val="standard"/>
         </w:rPr>
-        <w:t>(</w:t>
-      </w:r>
-      <w:proofErr w:type="gramEnd"/>
-      <w:r>
-        <w:rPr>
-          <w:rStyle w:val="Edition"/>
-          <w14:ligatures w14:val="standard"/>
-        </w:rPr>
-        <w:t>2nd. ed.)</w:t>
+        <w:t>(2nd. ed.)</w:t>
       </w:r>
       <w:r>
         <w:rPr>
@@ -8591,6 +8547,7 @@
     <w:lsdException w:name="HTML Sample" w:semiHidden="1" w:unhideWhenUsed="1"/>
     <w:lsdException w:name="HTML Typewriter" w:semiHidden="1" w:unhideWhenUsed="1"/>
     <w:lsdException w:name="HTML Variable" w:semiHidden="1" w:unhideWhenUsed="1"/>
+    <w:lsdException w:name="Normal Table" w:semiHidden="1" w:unhideWhenUsed="1"/>
     <w:lsdException w:name="annotation subject" w:semiHidden="1" w:unhideWhenUsed="1"/>
     <w:lsdException w:name="No List" w:semiHidden="1" w:uiPriority="99" w:unhideWhenUsed="1"/>
     <w:lsdException w:name="Outline List 1" w:semiHidden="1" w:unhideWhenUsed="1"/>
@@ -8636,9 +8593,11 @@
     <w:lsdException w:name="Table Subtle 1" w:semiHidden="1" w:unhideWhenUsed="1"/>
     <w:lsdException w:name="Table Subtle 2" w:semiHidden="1" w:unhideWhenUsed="1"/>
     <w:lsdException w:name="Table Web 1" w:semiHidden="1" w:unhideWhenUsed="1"/>
+    <w:lsdException w:name="Table Web 2" w:semiHidden="1" w:unhideWhenUsed="1"/>
     <w:lsdException w:name="Table Web 3" w:semiHidden="1" w:unhideWhenUsed="1"/>
     <w:lsdException w:name="Balloon Text" w:semiHidden="1" w:unhideWhenUsed="1"/>
     <w:lsdException w:name="Table Grid" w:locked="1"/>
+    <w:lsdException w:name="Table Theme" w:semiHidden="1" w:unhideWhenUsed="1"/>
     <w:lsdException w:name="Placeholder Text" w:semiHidden="1" w:uiPriority="99"/>
     <w:lsdException w:name="No Spacing" w:uiPriority="1" w:qFormat="1"/>
     <w:lsdException w:name="Light Shading" w:uiPriority="60"/>
@@ -9103,6 +9062,7 @@
   <w:style w:type="character" w:default="1" w:styleId="Fontepargpadro">
     <w:name w:val="Default Paragraph Font"/>
     <w:uiPriority w:val="1"/>
+    <w:semiHidden/>
     <w:unhideWhenUsed/>
   </w:style>
   <w:style w:type="table" w:default="1" w:styleId="Tabelanormal">
@@ -14760,7 +14720,7 @@
 </file>
 
 <file path=customXml/itemProps2.xml><?xml version="1.0" encoding="utf-8"?>
-<ds:datastoreItem xmlns:ds="http://schemas.openxmlformats.org/officeDocument/2006/customXml" ds:itemID="{06C46DD9-63F0-4089-B700-E12CBBABBBE3}">
+<ds:datastoreItem xmlns:ds="http://schemas.openxmlformats.org/officeDocument/2006/customXml" ds:itemID="{85F86407-4870-486F-A893-BB449984A414}">
   <ds:schemaRefs>
     <ds:schemaRef ds:uri="http://schemas.openxmlformats.org/officeDocument/2006/bibliography"/>
   </ds:schemaRefs>

</xml_diff>